<commit_message>
agggiunto design pattern, solid unit test
</commit_message>
<xml_diff>
--- a/documents/Ricerca_Lavoro.docx
+++ b/documents/Ricerca_Lavoro.docx
@@ -58,39 +58,7 @@
     </w:p>
     <w:p>
       <w:r>
-        <w:t xml:space="preserve">Gennaio ed aprile sono migliori mesi per assunzione. Praga ha miglior tasso occupazione in Europa e rep. Ceca, </w:t>
-      </w:r>
-      <w:proofErr w:type="spellStart"/>
-      <w:r>
-        <w:t>austria</w:t>
-      </w:r>
-      <w:proofErr w:type="spellEnd"/>
-      <w:r>
-        <w:t xml:space="preserve">, </w:t>
-      </w:r>
-      <w:proofErr w:type="spellStart"/>
-      <w:r>
-        <w:t>germania</w:t>
-      </w:r>
-      <w:proofErr w:type="spellEnd"/>
-      <w:r>
-        <w:t xml:space="preserve">, svizzera, </w:t>
-      </w:r>
-      <w:proofErr w:type="spellStart"/>
-      <w:r>
-        <w:t>svezia</w:t>
-      </w:r>
-      <w:proofErr w:type="spellEnd"/>
-      <w:r>
-        <w:t xml:space="preserve"> e </w:t>
-      </w:r>
-      <w:proofErr w:type="spellStart"/>
-      <w:r>
-        <w:t>danimarca</w:t>
-      </w:r>
-      <w:proofErr w:type="spellEnd"/>
-      <w:r>
-        <w:t xml:space="preserve"> i 6 paesi con miglior tasso di occupazione in Europa.</w:t>
+        <w:t>Gennaio ed aprile sono migliori mesi per assunzione. Praga ha miglior tasso occupazione in Europa e rep. Ceca, austria, germania, svizzera, svezia e danimarca i 6 paesi con miglior tasso di occupazione in Europa.</w:t>
       </w:r>
     </w:p>
     <w:p>
@@ -115,8 +83,13 @@
     </w:p>
     <w:p>
       <w:r>
-        <w:t>Come un recruiter &amp; HR ricerca i candidati?.</w:t>
-      </w:r>
+        <w:t xml:space="preserve">Come un recruiter &amp; HR ricerca i </w:t>
+      </w:r>
+      <w:proofErr w:type="gramStart"/>
+      <w:r>
+        <w:t>candidati?.</w:t>
+      </w:r>
+      <w:proofErr w:type="gramEnd"/>
     </w:p>
     <w:p>
       <w:r>
@@ -127,23 +100,7 @@
           <w:b/>
           <w:bCs/>
         </w:rPr>
-        <w:t xml:space="preserve">"human </w:t>
-      </w:r>
-      <w:proofErr w:type="spellStart"/>
-      <w:r>
-        <w:rPr>
-          <w:b/>
-          <w:bCs/>
-        </w:rPr>
-        <w:t>resource</w:t>
-      </w:r>
-      <w:proofErr w:type="spellEnd"/>
-      <w:r>
-        <w:rPr>
-          <w:b/>
-          <w:bCs/>
-        </w:rPr>
-        <w:t>"</w:t>
+        <w:t>"human resource"</w:t>
       </w:r>
       <w:r>
         <w:t>, ossia risorse umane. Questa accezione implica che teoricamente si tratta di figure che direttamente o indirettamente si occupano della gestione delle risorse umane da più punti di vista.</w:t>
@@ -166,15 +123,7 @@
     </w:p>
     <w:p>
       <w:r>
-        <w:t xml:space="preserve">Spazi di </w:t>
-      </w:r>
-      <w:proofErr w:type="spellStart"/>
-      <w:r>
-        <w:t>cooworking</w:t>
-      </w:r>
-      <w:proofErr w:type="spellEnd"/>
-      <w:r>
-        <w:t xml:space="preserve"> indispensabili. Sta aumentando il numero di persone che non vuole vivere più in una zona di confort.</w:t>
+        <w:t>Spazi di cooworking indispensabili. Sta aumentando il numero di persone che non vuole vivere più in una zona di confort.</w:t>
       </w:r>
     </w:p>
     <w:p>
@@ -448,7 +397,15 @@
     </w:p>
     <w:p>
       <w:r>
-        <w:t>Una offerta lavoro per essere divisa in 5 par</w:t>
+        <w:t xml:space="preserve">Una offerta lavoro per essere divisa in </w:t>
+      </w:r>
+      <w:proofErr w:type="gramStart"/>
+      <w:r>
+        <w:t>5</w:t>
+      </w:r>
+      <w:proofErr w:type="gramEnd"/>
+      <w:r>
+        <w:t xml:space="preserve"> par</w:t>
       </w:r>
       <w:r>
         <w:t>ti e non deve avere bullet poin</w:t>
@@ -473,7 +430,6 @@
       <w:r>
         <w:t xml:space="preserve"> </w:t>
       </w:r>
-      <w:proofErr w:type="spellStart"/>
       <w:r>
         <w:rPr>
           <w:b/>
@@ -481,17 +437,16 @@
         </w:rPr>
         <w:t>tagcrow</w:t>
       </w:r>
-      <w:proofErr w:type="spellEnd"/>
       <w:r>
         <w:t xml:space="preserve">, così mi </w:t>
       </w:r>
-      <w:proofErr w:type="spellStart"/>
-      <w:r>
-        <w:t>da</w:t>
-      </w:r>
-      <w:proofErr w:type="spellEnd"/>
-      <w:r>
-        <w:t xml:space="preserve"> le keywords più utilizzate.</w:t>
+      <w:proofErr w:type="gramStart"/>
+      <w:r>
+        <w:t>da le</w:t>
+      </w:r>
+      <w:proofErr w:type="gramEnd"/>
+      <w:r>
+        <w:t xml:space="preserve"> keywords più utilizzate.</w:t>
       </w:r>
     </w:p>
     <w:p>
@@ -506,12 +461,29 @@
           <w:b/>
           <w:bCs/>
         </w:rPr>
-        <w:t>Deve essere personalizzato!.</w:t>
-      </w:r>
-    </w:p>
-    <w:p>
-      <w:r>
-        <w:t>Un recruiter non legge neanche il CV, prima passa da un sistema di intelligenza artificiale e poi il recruiter legge in 5 secondi non di più.</w:t>
+        <w:t xml:space="preserve">Deve essere </w:t>
+      </w:r>
+      <w:proofErr w:type="gramStart"/>
+      <w:r>
+        <w:rPr>
+          <w:b/>
+          <w:bCs/>
+        </w:rPr>
+        <w:t>personalizzato!.</w:t>
+      </w:r>
+      <w:proofErr w:type="gramEnd"/>
+    </w:p>
+    <w:p>
+      <w:r>
+        <w:t xml:space="preserve">Un recruiter non legge neanche il CV, prima passa da un sistema di intelligenza artificiale e poi il recruiter legge in </w:t>
+      </w:r>
+      <w:proofErr w:type="gramStart"/>
+      <w:r>
+        <w:t>5</w:t>
+      </w:r>
+      <w:proofErr w:type="gramEnd"/>
+      <w:r>
+        <w:t xml:space="preserve"> secondi non di più.</w:t>
       </w:r>
     </w:p>
     <w:p>
@@ -541,14 +513,14 @@
         </w:rPr>
         <w:t xml:space="preserve">CV Nome Cognome – </w:t>
       </w:r>
-      <w:proofErr w:type="spellStart"/>
+      <w:proofErr w:type="gramStart"/>
       <w:r>
         <w:rPr>
           <w:b/>
         </w:rPr>
         <w:t>jobtitle.anno</w:t>
       </w:r>
-      <w:proofErr w:type="spellEnd"/>
+      <w:proofErr w:type="gramEnd"/>
     </w:p>
     <w:p>
       <w:r>
@@ -749,34 +721,18 @@
                       <w:lang w:val="en-US"/>
                     </w:rPr>
                   </w:pPr>
-                  <w:proofErr w:type="spellStart"/>
                   <w:r>
                     <w:rPr>
                       <w:lang w:val="en-US"/>
                     </w:rPr>
-                    <w:t>Sviluppo</w:t>
-                  </w:r>
-                  <w:proofErr w:type="spellEnd"/>
-                  <w:r>
-                    <w:rPr>
-                      <w:lang w:val="en-US"/>
-                    </w:rPr>
-                    <w:t xml:space="preserve"> (back + front + mob) full stack</w:t>
+                    <w:t>Sviluppo (back + front + mob) full stack</w:t>
                   </w:r>
                   <w:r>
                     <w:rPr>
                       <w:lang w:val="en-US"/>
                     </w:rPr>
-                    <w:t xml:space="preserve"> – financial/</w:t>
+                    <w:t xml:space="preserve"> – financial/immobili</w:t>
                   </w:r>
-                  <w:proofErr w:type="spellStart"/>
-                  <w:r>
-                    <w:rPr>
-                      <w:lang w:val="en-US"/>
-                    </w:rPr>
-                    <w:t>immobili</w:t>
-                  </w:r>
-                  <w:proofErr w:type="spellEnd"/>
                 </w:p>
               </w:txbxContent>
             </v:textbox>
@@ -935,26 +891,16 @@
         <w:t>Il CV verrà personalizzato in base alle skill richieste nell’offerta di lavoro</w:t>
       </w:r>
       <w:r>
-        <w:t xml:space="preserve">, per l’analisi delle skill usa </w:t>
-      </w:r>
-      <w:proofErr w:type="spellStart"/>
-      <w:r>
-        <w:t>tagcrowd</w:t>
-      </w:r>
-      <w:proofErr w:type="spellEnd"/>
+        <w:t>, per l’analisi delle skill usa tagcrowd</w:t>
+      </w:r>
       <w:r>
         <w:t>.</w:t>
       </w:r>
     </w:p>
     <w:p>
       <w:r>
-        <w:t xml:space="preserve">Dopo l’offerta lavoro interessati del loro </w:t>
-      </w:r>
-      <w:proofErr w:type="spellStart"/>
-      <w:r>
-        <w:t>why</w:t>
-      </w:r>
-      <w:proofErr w:type="spellEnd"/>
+        <w:t>Dopo l’offerta lavoro interessati del loro why</w:t>
+      </w:r>
     </w:p>
     <w:p>
       <w:r>
@@ -1243,8 +1189,13 @@
       </w:r>
     </w:p>
     <w:p>
-      <w:r>
-        <w:t>E’ l’offerta lavoro che crea il CV un unico curriculum personalizzato per quell’azienda.</w:t>
+      <w:proofErr w:type="gramStart"/>
+      <w:r>
+        <w:t>E’</w:t>
+      </w:r>
+      <w:proofErr w:type="gramEnd"/>
+      <w:r>
+        <w:t xml:space="preserve"> l’offerta lavoro che crea il CV un unico curriculum personalizzato per quell’azienda.</w:t>
       </w:r>
     </w:p>
     <w:p>
@@ -1258,27 +1209,10 @@
           <w:b/>
           <w:bCs/>
         </w:rPr>
-        <w:t xml:space="preserve">Il curriculum vitae parte </w:t>
-      </w:r>
-      <w:proofErr w:type="spellStart"/>
-      <w:r>
-        <w:rPr>
-          <w:b/>
-          <w:bCs/>
-        </w:rPr>
-        <w:t>dall’experience</w:t>
-      </w:r>
-      <w:proofErr w:type="spellEnd"/>
-      <w:r>
-        <w:t xml:space="preserve">. Quindi pensiamo a dei cerchi con le work </w:t>
-      </w:r>
-      <w:proofErr w:type="spellStart"/>
-      <w:r>
-        <w:t>experience</w:t>
-      </w:r>
-      <w:proofErr w:type="spellEnd"/>
-      <w:r>
-        <w:t>:</w:t>
+        <w:t>Il curriculum vitae parte dall’experience</w:t>
+      </w:r>
+      <w:r>
+        <w:t>. Quindi pensiamo a dei cerchi con le work experience:</w:t>
       </w:r>
     </w:p>
     <w:p>
@@ -1336,8 +1270,13 @@
     </w:p>
     <w:p>
       <w:r>
-        <w:t>Mai inserire dei lavori che non centrano con l’offerta lavoro!!!.</w:t>
-      </w:r>
+        <w:t xml:space="preserve">Mai inserire dei lavori che non centrano con l’offerta </w:t>
+      </w:r>
+      <w:proofErr w:type="gramStart"/>
+      <w:r>
+        <w:t>lavoro!!!.</w:t>
+      </w:r>
+      <w:proofErr w:type="gramEnd"/>
     </w:p>
     <w:p>
       <w:r>
@@ -1348,8 +1287,17 @@
           <w:b/>
           <w:bCs/>
         </w:rPr>
-        <w:t>, raccontati!,</w:t>
-      </w:r>
+        <w:t xml:space="preserve">, </w:t>
+      </w:r>
+      <w:proofErr w:type="gramStart"/>
+      <w:r>
+        <w:rPr>
+          <w:b/>
+          <w:bCs/>
+        </w:rPr>
+        <w:t>raccontati!,</w:t>
+      </w:r>
+      <w:proofErr w:type="gramEnd"/>
       <w:r>
         <w:t xml:space="preserve"> traguardi obiettivi raggiunti in passato.</w:t>
       </w:r>
@@ -1361,15 +1309,7 @@
     </w:p>
     <w:p>
       <w:r>
-        <w:t xml:space="preserve">Ho lavorato per </w:t>
-      </w:r>
-      <w:proofErr w:type="spellStart"/>
-      <w:r>
-        <w:t>Aquest</w:t>
-      </w:r>
-      <w:proofErr w:type="spellEnd"/>
-      <w:r>
-        <w:t>.</w:t>
+        <w:t>Ho lavorato per Aquest.</w:t>
       </w:r>
     </w:p>
     <w:p>
@@ -1431,18 +1371,43 @@
           <w:b/>
           <w:bCs/>
         </w:rPr>
-        <w:t>L’obiettivo sarà raccontare i nostri obiettivi. Esempio cosa ho fatto come recruiter per assumere 100 persone?.</w:t>
-      </w:r>
+        <w:t xml:space="preserve">L’obiettivo sarà raccontare i nostri obiettivi. Esempio cosa ho fatto come recruiter per assumere 100 </w:t>
+      </w:r>
+      <w:proofErr w:type="gramStart"/>
+      <w:r>
+        <w:rPr>
+          <w:b/>
+          <w:bCs/>
+        </w:rPr>
+        <w:t>persone?.</w:t>
+      </w:r>
+      <w:proofErr w:type="gramEnd"/>
       <w:r>
         <w:t xml:space="preserve"> Che tools ho usato, che strategia? Che metodo ho usato?</w:t>
       </w:r>
       <w:r>
-        <w:t xml:space="preserve"> Questo va espresso in 3 righe massimo.</w:t>
-      </w:r>
-    </w:p>
-    <w:p>
-      <w:r>
-        <w:t>L’obiettivo viene messo a sistema creando queste 4 domande:</w:t>
+        <w:t xml:space="preserve"> Questo va espresso in </w:t>
+      </w:r>
+      <w:proofErr w:type="gramStart"/>
+      <w:r>
+        <w:t>3</w:t>
+      </w:r>
+      <w:proofErr w:type="gramEnd"/>
+      <w:r>
+        <w:t xml:space="preserve"> righe massimo.</w:t>
+      </w:r>
+    </w:p>
+    <w:p>
+      <w:r>
+        <w:t xml:space="preserve">L’obiettivo viene messo a sistema creando queste </w:t>
+      </w:r>
+      <w:proofErr w:type="gramStart"/>
+      <w:r>
+        <w:t>4</w:t>
+      </w:r>
+      <w:proofErr w:type="gramEnd"/>
+      <w:r>
+        <w:t xml:space="preserve"> domande:</w:t>
       </w:r>
     </w:p>
     <w:p>
@@ -1506,16 +1471,13 @@
     </w:p>
     <w:p>
       <w:r>
-        <w:t xml:space="preserve">In UK non vogliono foto ne sesso ne religione </w:t>
-      </w:r>
-      <w:proofErr w:type="spellStart"/>
-      <w:r>
-        <w:t>ecc</w:t>
-      </w:r>
-      <w:proofErr w:type="spellEnd"/>
-      <w:r>
-        <w:t>…!! solo testo!.</w:t>
-      </w:r>
+        <w:t xml:space="preserve">In UK non vogliono foto ne sesso ne religione ecc…!! solo </w:t>
+      </w:r>
+      <w:proofErr w:type="gramStart"/>
+      <w:r>
+        <w:t>testo!.</w:t>
+      </w:r>
+      <w:proofErr w:type="gramEnd"/>
     </w:p>
     <w:p>
       <w:pPr>
@@ -1558,7 +1520,6 @@
         </w:rPr>
         <w:t xml:space="preserve"> </w:t>
       </w:r>
-      <w:proofErr w:type="spellStart"/>
       <w:r>
         <w:rPr>
           <w:b/>
@@ -1567,7 +1528,6 @@
         </w:rPr>
         <w:t>linkedin</w:t>
       </w:r>
-      <w:proofErr w:type="spellEnd"/>
     </w:p>
     <w:p>
       <w:r>
@@ -1576,46 +1536,35 @@
     </w:p>
     <w:p>
       <w:r>
-        <w:t xml:space="preserve">Il </w:t>
-      </w:r>
-      <w:proofErr w:type="spellStart"/>
-      <w:r>
-        <w:t>linkedin</w:t>
-      </w:r>
-      <w:proofErr w:type="spellEnd"/>
-      <w:r>
-        <w:t xml:space="preserve"> viene riproposto sulla nostra bacheca in </w:t>
-      </w:r>
-      <w:proofErr w:type="spellStart"/>
-      <w:r>
-        <w:t>linkedin</w:t>
-      </w:r>
-      <w:proofErr w:type="spellEnd"/>
-      <w:r>
-        <w:t xml:space="preserve"> a differenza di FB!!</w:t>
-      </w:r>
-    </w:p>
-    <w:p>
-      <w:r>
-        <w:t>Devo avere almeno 500 connection importanti!.</w:t>
-      </w:r>
-    </w:p>
-    <w:p>
-      <w:r>
-        <w:t>Sul CV non scrivo in prima persona ne in terza ma in modalità impersonale.</w:t>
-      </w:r>
-    </w:p>
-    <w:p>
-      <w:r>
-        <w:t xml:space="preserve">Il </w:t>
-      </w:r>
-      <w:proofErr w:type="spellStart"/>
-      <w:r>
-        <w:t>summary</w:t>
-      </w:r>
-      <w:proofErr w:type="spellEnd"/>
-      <w:r>
-        <w:t xml:space="preserve"> non deve essere formale, sempre in prima persona.</w:t>
+        <w:t>Il linkedin viene riproposto sulla nostra bacheca in linkedin a differenza di FB!!</w:t>
+      </w:r>
+    </w:p>
+    <w:p>
+      <w:r>
+        <w:t xml:space="preserve">Devo avere almeno 500 connection </w:t>
+      </w:r>
+      <w:proofErr w:type="gramStart"/>
+      <w:r>
+        <w:t>importanti!.</w:t>
+      </w:r>
+      <w:proofErr w:type="gramEnd"/>
+    </w:p>
+    <w:p>
+      <w:r>
+        <w:t xml:space="preserve">Sul CV non scrivo in prima persona </w:t>
+      </w:r>
+      <w:proofErr w:type="gramStart"/>
+      <w:r>
+        <w:t>ne</w:t>
+      </w:r>
+      <w:proofErr w:type="gramEnd"/>
+      <w:r>
+        <w:t xml:space="preserve"> in terza ma in modalità impersonale.</w:t>
+      </w:r>
+    </w:p>
+    <w:p>
+      <w:r>
+        <w:t>Il summary non deve essere formale, sempre in prima persona.</w:t>
       </w:r>
     </w:p>
     <w:p>
@@ -1625,7 +1574,15 @@
     </w:p>
     <w:p>
       <w:r>
-        <w:t>Raccontiamo in 5 righe massimo quando ci siamo innamorati del lavoro, raccontiamo la nostra storia.</w:t>
+        <w:t xml:space="preserve">Raccontiamo in </w:t>
+      </w:r>
+      <w:proofErr w:type="gramStart"/>
+      <w:r>
+        <w:t>5</w:t>
+      </w:r>
+      <w:proofErr w:type="gramEnd"/>
+      <w:r>
+        <w:t xml:space="preserve"> righe massimo quando ci siamo innamorati del lavoro, raccontiamo la nostra storia.</w:t>
       </w:r>
     </w:p>
     <w:p>
@@ -1646,36 +1603,12 @@
     </w:p>
     <w:p>
       <w:r>
-        <w:t xml:space="preserve">Per quanto riguarda la work </w:t>
-      </w:r>
-      <w:proofErr w:type="spellStart"/>
-      <w:r>
-        <w:t>experience</w:t>
-      </w:r>
-      <w:proofErr w:type="spellEnd"/>
-      <w:r>
-        <w:t xml:space="preserve">: </w:t>
-      </w:r>
-      <w:proofErr w:type="spellStart"/>
-      <w:r>
-        <w:t>linkedin</w:t>
-      </w:r>
-      <w:proofErr w:type="spellEnd"/>
-      <w:r>
-        <w:t xml:space="preserve"> non è un CV</w:t>
-      </w:r>
-    </w:p>
-    <w:p>
-      <w:r>
-        <w:t xml:space="preserve">Aggiungere una work </w:t>
-      </w:r>
-      <w:proofErr w:type="spellStart"/>
-      <w:r>
-        <w:t>experience</w:t>
-      </w:r>
-      <w:proofErr w:type="spellEnd"/>
-      <w:r>
-        <w:t>:</w:t>
+        <w:t>Per quanto riguarda la work experience: linkedin non è un CV</w:t>
+      </w:r>
+    </w:p>
+    <w:p>
+      <w:r>
+        <w:t>Aggiungere una work experience:</w:t>
       </w:r>
     </w:p>
     <w:p>
@@ -1722,44 +1655,20 @@
     </w:p>
     <w:p>
       <w:r>
-        <w:t xml:space="preserve">Il </w:t>
-      </w:r>
-      <w:proofErr w:type="spellStart"/>
-      <w:r>
-        <w:t>title</w:t>
-      </w:r>
-      <w:proofErr w:type="spellEnd"/>
-      <w:r>
-        <w:t xml:space="preserve"> </w:t>
-      </w:r>
-      <w:proofErr w:type="spellStart"/>
-      <w:r>
-        <w:t>dell’experience</w:t>
-      </w:r>
-      <w:proofErr w:type="spellEnd"/>
-      <w:r>
-        <w:t xml:space="preserve"> (massimo 3 </w:t>
-      </w:r>
-      <w:proofErr w:type="spellStart"/>
-      <w:r>
-        <w:t>jobtitle</w:t>
-      </w:r>
-      <w:proofErr w:type="spellEnd"/>
-      <w:r>
-        <w:t>)meglio 2 e poi frase di impatto.</w:t>
-      </w:r>
-    </w:p>
-    <w:p>
-      <w:r>
-        <w:t xml:space="preserve">Ogni </w:t>
-      </w:r>
-      <w:proofErr w:type="spellStart"/>
-      <w:r>
-        <w:t>workexperience</w:t>
-      </w:r>
-      <w:proofErr w:type="spellEnd"/>
-      <w:r>
-        <w:t xml:space="preserve"> deve terminare con un appuntamento.</w:t>
+        <w:t xml:space="preserve">Il title dell’experience (massimo 3 </w:t>
+      </w:r>
+      <w:proofErr w:type="gramStart"/>
+      <w:r>
+        <w:t>jobtitle)meglio</w:t>
+      </w:r>
+      <w:proofErr w:type="gramEnd"/>
+      <w:r>
+        <w:t xml:space="preserve"> 2 e poi frase di impatto.</w:t>
+      </w:r>
+    </w:p>
+    <w:p>
+      <w:r>
+        <w:t>Ogni workexperience deve terminare con un appuntamento.</w:t>
       </w:r>
     </w:p>
     <w:p>
@@ -1803,6 +1712,158 @@
             </a:graphic>
           </wp:inline>
         </w:drawing>
+      </w:r>
+    </w:p>
+    <w:p>
+      <w:pPr>
+        <w:rPr>
+          <w:sz w:val="36"/>
+          <w:szCs w:val="36"/>
+        </w:rPr>
+      </w:pPr>
+      <w:r>
+        <w:rPr>
+          <w:sz w:val="36"/>
+          <w:szCs w:val="36"/>
+        </w:rPr>
+        <w:t>Colloquio:</w:t>
+      </w:r>
+    </w:p>
+    <w:p>
+      <w:pPr>
+        <w:rPr>
+          <w:sz w:val="24"/>
+          <w:szCs w:val="24"/>
+        </w:rPr>
+      </w:pPr>
+      <w:r>
+        <w:rPr>
+          <w:sz w:val="24"/>
+          <w:szCs w:val="24"/>
+        </w:rPr>
+        <w:t>n un colloquio:</w:t>
+      </w:r>
+    </w:p>
+    <w:p>
+      <w:pPr>
+        <w:rPr>
+          <w:sz w:val="24"/>
+          <w:szCs w:val="24"/>
+        </w:rPr>
+      </w:pPr>
+      <w:r>
+        <w:rPr>
+          <w:sz w:val="24"/>
+          <w:szCs w:val="24"/>
+        </w:rPr>
+        <w:t>ti chiederanno quale è la tua ultima esperienza</w:t>
+      </w:r>
+    </w:p>
+    <w:p>
+      <w:pPr>
+        <w:rPr>
+          <w:sz w:val="24"/>
+          <w:szCs w:val="24"/>
+        </w:rPr>
+      </w:pPr>
+      <w:r>
+        <w:rPr>
+          <w:sz w:val="24"/>
+          <w:szCs w:val="24"/>
+        </w:rPr>
+        <w:t>...</w:t>
+      </w:r>
+    </w:p>
+    <w:p>
+      <w:pPr>
+        <w:rPr>
+          <w:sz w:val="24"/>
+          <w:szCs w:val="24"/>
+        </w:rPr>
+      </w:pPr>
+      <w:r>
+        <w:rPr>
+          <w:sz w:val="24"/>
+          <w:szCs w:val="24"/>
+        </w:rPr>
+        <w:t>obiettivi raggiunti.</w:t>
+      </w:r>
+    </w:p>
+    <w:p>
+      <w:pPr>
+        <w:rPr>
+          <w:sz w:val="24"/>
+          <w:szCs w:val="24"/>
+        </w:rPr>
+      </w:pPr>
+    </w:p>
+    <w:p>
+      <w:pPr>
+        <w:rPr>
+          <w:sz w:val="24"/>
+          <w:szCs w:val="24"/>
+        </w:rPr>
+      </w:pPr>
+      <w:r>
+        <w:rPr>
+          <w:sz w:val="24"/>
+          <w:szCs w:val="24"/>
+        </w:rPr>
+        <w:t>Descrivendo il lavoro parlare in concreto degli strumenti utilizzati (visual studio, aspnet, mvc, sql server, mysql postgres altro SP view, sql parametriche, ORM code first db first, descrivere gli obiettivi raggiunti (feedback cliente soddisfatto che ti chiede di replicare il lavoro per venderlo ad altri, l'aver instaurato un buon rapporto umano col cliente che alla fine ti ringrazia e ti è grato).</w:t>
+      </w:r>
+    </w:p>
+    <w:p>
+      <w:pPr>
+        <w:rPr>
+          <w:sz w:val="24"/>
+          <w:szCs w:val="24"/>
+        </w:rPr>
+      </w:pPr>
+      <w:r>
+        <w:rPr>
+          <w:sz w:val="24"/>
+          <w:szCs w:val="24"/>
+        </w:rPr>
+        <w:t>Ogni essere umano quando cambi ha dei punti deboli, l'importante è avere delle strategie per risolvere questi punti.</w:t>
+      </w:r>
+    </w:p>
+    <w:p>
+      <w:pPr>
+        <w:rPr>
+          <w:sz w:val="24"/>
+          <w:szCs w:val="24"/>
+        </w:rPr>
+      </w:pPr>
+      <w:r>
+        <w:rPr>
+          <w:sz w:val="24"/>
+          <w:szCs w:val="24"/>
+        </w:rPr>
+        <w:t xml:space="preserve">Sapere bene i prodotti di </w:t>
+      </w:r>
+      <w:proofErr w:type="gramStart"/>
+      <w:r>
+        <w:rPr>
+          <w:sz w:val="24"/>
+          <w:szCs w:val="24"/>
+        </w:rPr>
+        <w:t>quell'azienda!.</w:t>
+      </w:r>
+      <w:proofErr w:type="gramEnd"/>
+    </w:p>
+    <w:p>
+      <w:pPr>
+        <w:rPr>
+          <w:sz w:val="24"/>
+          <w:szCs w:val="24"/>
+        </w:rPr>
+      </w:pPr>
+      <w:r>
+        <w:rPr>
+          <w:sz w:val="24"/>
+          <w:szCs w:val="24"/>
+        </w:rPr>
+        <w:t>Capire il perchè dell'azienda, capire i prodotti dell'azienda e far capire che abbiamo voglia di fare quei prodotti.</w:t>
       </w:r>
     </w:p>
     <w:sectPr>

</xml_diff>